<commit_message>
red black tree, heap
</commit_message>
<xml_diff>
--- a/C++. DSA/2. Data Structures/6. Heaps. Red Black Tree.docx
+++ b/C++. DSA/2. Data Structures/6. Heaps. Red Black Tree.docx
@@ -323,19 +323,7 @@
         <w:rPr>
           <w:lang w:val="en-US"/>
         </w:rPr>
-        <w:t xml:space="preserve"> </w:t>
-      </w:r>
-      <w:r>
-        <w:rPr>
-          <w:lang w:val="en-US"/>
-        </w:rPr>
-        <w:t xml:space="preserve">height of tree </w:t>
-      </w:r>
-      <w:r>
-        <w:rPr>
-          <w:lang w:val="en-US"/>
-        </w:rPr>
-        <w:t>~ O(log(n))</w:t>
+        <w:t xml:space="preserve"> height of tree ~ O(log(n))</w:t>
       </w:r>
     </w:p>
     <w:p>
@@ -468,7 +456,23 @@
           <w:lang w:val="en-US"/>
         </w:rPr>
         <w:lastRenderedPageBreak/>
-        <w:t>Self-Balancing Tree</w:t>
+        <w:t xml:space="preserve">Self-Balancing </w:t>
+      </w:r>
+      <w:r>
+        <w:rPr>
+          <w:b/>
+          <w:bCs/>
+          <w:lang w:val="en-US"/>
+        </w:rPr>
+        <w:t xml:space="preserve">Binary Search </w:t>
+      </w:r>
+      <w:r>
+        <w:rPr>
+          <w:b/>
+          <w:bCs/>
+          <w:lang w:val="en-US"/>
+        </w:rPr>
+        <w:t>Tree</w:t>
       </w:r>
     </w:p>
     <w:p>
@@ -507,6 +511,25 @@
         </w:rPr>
         <w:t xml:space="preserve"> Tree</w:t>
       </w:r>
+      <w:r>
+        <w:rPr>
+          <w:lang w:val="en-US"/>
+        </w:rPr>
+        <w:t xml:space="preserve"> </w:t>
+      </w:r>
+    </w:p>
+    <w:p>
+      <w:pPr>
+        <w:rPr>
+          <w:lang w:val="en-US"/>
+        </w:rPr>
+      </w:pPr>
+      <w:r>
+        <w:rPr>
+          <w:lang w:val="en-US"/>
+        </w:rPr>
+        <w:t>Red Black Tree rule (+ BST rule)</w:t>
+      </w:r>
     </w:p>
     <w:p>
       <w:pPr>
@@ -635,6 +658,7 @@
       </w:pPr>
       <w:r>
         <w:rPr>
+          <w:highlight w:val="yellow"/>
           <w:lang w:val="en-US"/>
         </w:rPr>
         <w:t xml:space="preserve">- Every path from a node to its descendant NULL node must contain the same number of </w:t>
@@ -643,15 +667,549 @@
         <w:rPr>
           <w:b/>
           <w:bCs/>
+          <w:highlight w:val="yellow"/>
           <w:lang w:val="en-US"/>
         </w:rPr>
         <w:t>black</w:t>
       </w:r>
       <w:r>
         <w:rPr>
+          <w:highlight w:val="yellow"/>
           <w:lang w:val="en-US"/>
         </w:rPr>
         <w:t xml:space="preserve"> nodes</w:t>
+      </w:r>
+    </w:p>
+    <w:p>
+      <w:pPr>
+        <w:rPr>
+          <w:lang w:val="en-US"/>
+        </w:rPr>
+      </w:pPr>
+    </w:p>
+    <w:p>
+      <w:pPr>
+        <w:rPr>
+          <w:b/>
+          <w:bCs/>
+          <w:u w:val="single"/>
+          <w:lang w:val="en-US"/>
+        </w:rPr>
+      </w:pPr>
+      <w:r>
+        <w:rPr>
+          <w:b/>
+          <w:bCs/>
+          <w:u w:val="single"/>
+          <w:lang w:val="en-US"/>
+        </w:rPr>
+        <w:t>Insert</w:t>
+      </w:r>
+    </w:p>
+    <w:p>
+      <w:pPr>
+        <w:rPr>
+          <w:lang w:val="en-US"/>
+        </w:rPr>
+      </w:pPr>
+      <w:r>
+        <w:rPr>
+          <w:lang w:val="en-US"/>
+        </w:rPr>
+        <w:t>Insert Red Nodes only (change later if needed)</w:t>
+      </w:r>
+      <w:r>
+        <w:rPr>
+          <w:lang w:val="en-US"/>
+        </w:rPr>
+        <w:t>, determine parent to insert with BST rules</w:t>
+      </w:r>
+    </w:p>
+    <w:p>
+      <w:pPr>
+        <w:pStyle w:val="ListParagraph"/>
+        <w:numPr>
+          <w:ilvl w:val="0"/>
+          <w:numId w:val="3"/>
+        </w:numPr>
+        <w:rPr>
+          <w:lang w:val="en-US"/>
+        </w:rPr>
+      </w:pPr>
+      <w:r>
+        <w:rPr>
+          <w:lang w:val="en-US"/>
+        </w:rPr>
+        <w:t>Case 1: Root</w:t>
+      </w:r>
+      <w:r>
+        <w:rPr>
+          <w:lang w:val="en-US"/>
+        </w:rPr>
+        <w:t xml:space="preserve"> </w:t>
+      </w:r>
+      <w:r>
+        <w:rPr>
+          <w:lang w:val="en-US"/>
+        </w:rPr>
+        <w:sym w:font="Wingdings" w:char="F0E0"/>
+      </w:r>
+      <w:r>
+        <w:rPr>
+          <w:lang w:val="en-US"/>
+        </w:rPr>
+        <w:t xml:space="preserve"> change to </w:t>
+      </w:r>
+      <w:r>
+        <w:rPr>
+          <w:b/>
+          <w:bCs/>
+          <w:lang w:val="en-US"/>
+        </w:rPr>
+        <w:t>black</w:t>
+      </w:r>
+    </w:p>
+    <w:p>
+      <w:pPr>
+        <w:pStyle w:val="ListParagraph"/>
+        <w:numPr>
+          <w:ilvl w:val="0"/>
+          <w:numId w:val="3"/>
+        </w:numPr>
+        <w:rPr>
+          <w:lang w:val="en-US"/>
+        </w:rPr>
+      </w:pPr>
+      <w:r>
+        <w:rPr>
+          <w:lang w:val="en-US"/>
+        </w:rPr>
+        <w:t>Case 2: Parent</w:t>
+      </w:r>
+      <w:r>
+        <w:rPr>
+          <w:lang w:val="en-US"/>
+        </w:rPr>
+        <w:t xml:space="preserve"> is </w:t>
+      </w:r>
+      <w:r>
+        <w:rPr>
+          <w:b/>
+          <w:bCs/>
+          <w:lang w:val="en-US"/>
+        </w:rPr>
+        <w:t>black</w:t>
+      </w:r>
+      <w:r>
+        <w:rPr>
+          <w:lang w:val="en-US"/>
+        </w:rPr>
+        <w:t xml:space="preserve"> - don’t need to do any </w:t>
+      </w:r>
+      <w:r>
+        <w:rPr>
+          <w:lang w:val="en-US"/>
+        </w:rPr>
+        <w:t xml:space="preserve">thing </w:t>
+      </w:r>
+    </w:p>
+    <w:p>
+      <w:pPr>
+        <w:pStyle w:val="ListParagraph"/>
+        <w:numPr>
+          <w:ilvl w:val="0"/>
+          <w:numId w:val="3"/>
+        </w:numPr>
+        <w:rPr>
+          <w:lang w:val="en-US"/>
+        </w:rPr>
+      </w:pPr>
+      <w:r>
+        <w:rPr>
+          <w:lang w:val="en-US"/>
+        </w:rPr>
+        <w:t xml:space="preserve">Case 3: Parent is </w:t>
+      </w:r>
+      <w:r>
+        <w:rPr>
+          <w:b/>
+          <w:bCs/>
+          <w:color w:val="FF0000"/>
+          <w:lang w:val="en-US"/>
+        </w:rPr>
+        <w:t>red</w:t>
+      </w:r>
+      <w:r>
+        <w:rPr>
+          <w:color w:val="FF0000"/>
+          <w:lang w:val="en-US"/>
+        </w:rPr>
+        <w:t xml:space="preserve">, </w:t>
+      </w:r>
+      <w:r>
+        <w:rPr>
+          <w:lang w:val="en-US"/>
+        </w:rPr>
+        <w:t>p</w:t>
+      </w:r>
+      <w:r>
+        <w:rPr>
+          <w:lang w:val="en-US"/>
+        </w:rPr>
+        <w:t>arent's</w:t>
+      </w:r>
+      <w:r>
+        <w:rPr>
+          <w:lang w:val="en-US"/>
+        </w:rPr>
+        <w:t xml:space="preserve"> siblings are also </w:t>
+      </w:r>
+      <w:r>
+        <w:rPr>
+          <w:b/>
+          <w:bCs/>
+          <w:color w:val="FF0000"/>
+          <w:lang w:val="en-US"/>
+        </w:rPr>
+        <w:t>red</w:t>
+      </w:r>
+      <w:r>
+        <w:rPr>
+          <w:color w:val="FF0000"/>
+          <w:lang w:val="en-US"/>
+        </w:rPr>
+        <w:t xml:space="preserve"> </w:t>
+      </w:r>
+      <w:r>
+        <w:rPr>
+          <w:lang w:val="en-US"/>
+        </w:rPr>
+        <w:sym w:font="Wingdings" w:char="F0E0"/>
+      </w:r>
+      <w:r>
+        <w:rPr>
+          <w:lang w:val="en-US"/>
+        </w:rPr>
+        <w:t xml:space="preserve"> change them to </w:t>
+      </w:r>
+      <w:r>
+        <w:rPr>
+          <w:b/>
+          <w:bCs/>
+          <w:lang w:val="en-US"/>
+        </w:rPr>
+        <w:t>black</w:t>
+      </w:r>
+      <w:r>
+        <w:rPr>
+          <w:lang w:val="en-US"/>
+        </w:rPr>
+        <w:t xml:space="preserve"> and change their parent</w:t>
+      </w:r>
+      <w:r>
+        <w:rPr>
+          <w:lang w:val="en-US"/>
+        </w:rPr>
+        <w:t xml:space="preserve"> (X)</w:t>
+      </w:r>
+      <w:r>
+        <w:rPr>
+          <w:lang w:val="en-US"/>
+        </w:rPr>
+        <w:t xml:space="preserve"> to </w:t>
+      </w:r>
+      <w:r>
+        <w:rPr>
+          <w:b/>
+          <w:bCs/>
+          <w:color w:val="FF0000"/>
+          <w:lang w:val="en-US"/>
+        </w:rPr>
+        <w:t>red</w:t>
+      </w:r>
+    </w:p>
+    <w:p>
+      <w:pPr>
+        <w:pStyle w:val="ListParagraph"/>
+        <w:numPr>
+          <w:ilvl w:val="1"/>
+          <w:numId w:val="3"/>
+        </w:numPr>
+        <w:rPr>
+          <w:lang w:val="en-US"/>
+        </w:rPr>
+      </w:pPr>
+      <w:r>
+        <w:rPr>
+          <w:lang w:val="en-US"/>
+        </w:rPr>
+        <w:t xml:space="preserve">This might violate </w:t>
+      </w:r>
+      <w:r>
+        <w:rPr>
+          <w:lang w:val="en-US"/>
+        </w:rPr>
+        <w:t xml:space="preserve">upper rules </w:t>
+      </w:r>
+      <w:r>
+        <w:rPr>
+          <w:lang w:val="en-US"/>
+        </w:rPr>
+        <w:sym w:font="Wingdings" w:char="F0E0"/>
+      </w:r>
+      <w:r>
+        <w:rPr>
+          <w:lang w:val="en-US"/>
+        </w:rPr>
+        <w:t xml:space="preserve"> treat X as newly inserted node</w:t>
+      </w:r>
+    </w:p>
+    <w:p>
+      <w:pPr>
+        <w:pStyle w:val="ListParagraph"/>
+        <w:numPr>
+          <w:ilvl w:val="0"/>
+          <w:numId w:val="3"/>
+        </w:numPr>
+        <w:rPr>
+          <w:lang w:val="en-US"/>
+        </w:rPr>
+      </w:pPr>
+      <w:r>
+        <w:rPr>
+          <w:lang w:val="en-US"/>
+        </w:rPr>
+        <w:t xml:space="preserve">Parent is </w:t>
+      </w:r>
+      <w:r>
+        <w:rPr>
+          <w:b/>
+          <w:bCs/>
+          <w:color w:val="FF0000"/>
+          <w:lang w:val="en-US"/>
+        </w:rPr>
+        <w:t>red</w:t>
+      </w:r>
+      <w:r>
+        <w:rPr>
+          <w:lang w:val="en-US"/>
+        </w:rPr>
+        <w:t>, p</w:t>
+      </w:r>
+      <w:r>
+        <w:rPr>
+          <w:lang w:val="en-US"/>
+        </w:rPr>
+        <w:t xml:space="preserve">arent's siblings are </w:t>
+      </w:r>
+      <w:r>
+        <w:rPr>
+          <w:b/>
+          <w:bCs/>
+          <w:lang w:val="en-US"/>
+        </w:rPr>
+        <w:t>black</w:t>
+      </w:r>
+      <w:r>
+        <w:rPr>
+          <w:lang w:val="en-US"/>
+        </w:rPr>
+        <w:t xml:space="preserve"> </w:t>
+      </w:r>
+      <w:r>
+        <w:rPr>
+          <w:lang w:val="en-US"/>
+        </w:rPr>
+        <w:sym w:font="Wingdings" w:char="F0E0"/>
+      </w:r>
+      <w:r>
+        <w:rPr>
+          <w:lang w:val="en-US"/>
+        </w:rPr>
+        <w:t xml:space="preserve"> </w:t>
+      </w:r>
+      <w:r>
+        <w:rPr>
+          <w:highlight w:val="yellow"/>
+          <w:lang w:val="en-US"/>
+        </w:rPr>
+        <w:t>Rotation</w:t>
+      </w:r>
+    </w:p>
+    <w:p>
+      <w:pPr>
+        <w:pStyle w:val="ListParagraph"/>
+        <w:numPr>
+          <w:ilvl w:val="1"/>
+          <w:numId w:val="3"/>
+        </w:numPr>
+        <w:rPr>
+          <w:lang w:val="en-US"/>
+        </w:rPr>
+      </w:pPr>
+      <w:r>
+        <w:rPr>
+          <w:lang w:val="en-US"/>
+        </w:rPr>
+        <w:t xml:space="preserve">Rotation means shift a group of nodes around </w:t>
+      </w:r>
+      <w:r>
+        <w:rPr>
+          <w:lang w:val="en-US"/>
+        </w:rPr>
+        <w:t xml:space="preserve">to restructure the tree, but </w:t>
+      </w:r>
+      <w:r>
+        <w:rPr>
+          <w:lang w:val="en-US"/>
+        </w:rPr>
+        <w:t>don’t change the order of the nodes</w:t>
+      </w:r>
+    </w:p>
+    <w:p>
+      <w:pPr>
+        <w:pStyle w:val="ListParagraph"/>
+        <w:numPr>
+          <w:ilvl w:val="1"/>
+          <w:numId w:val="3"/>
+        </w:numPr>
+        <w:rPr>
+          <w:lang w:val="en-US"/>
+        </w:rPr>
+      </w:pPr>
+      <w:r>
+        <w:rPr>
+          <w:lang w:val="en-US"/>
+        </w:rPr>
+        <w:t>Left or right rotation</w:t>
+      </w:r>
+      <w:r>
+        <w:rPr>
+          <w:lang w:val="en-US"/>
+        </w:rPr>
+        <w:t xml:space="preserve"> </w:t>
+      </w:r>
+      <w:r>
+        <w:rPr>
+          <w:lang w:val="en-US"/>
+        </w:rPr>
+        <w:sym w:font="Wingdings" w:char="F0E0"/>
+      </w:r>
+      <w:r>
+        <w:rPr>
+          <w:lang w:val="en-US"/>
+        </w:rPr>
+        <w:t xml:space="preserve"> May do to bring us to next case</w:t>
+      </w:r>
+    </w:p>
+    <w:p>
+      <w:pPr>
+        <w:pStyle w:val="ListParagraph"/>
+        <w:numPr>
+          <w:ilvl w:val="0"/>
+          <w:numId w:val="3"/>
+        </w:numPr>
+        <w:rPr>
+          <w:lang w:val="en-US"/>
+        </w:rPr>
+      </w:pPr>
+      <w:r>
+        <w:rPr>
+          <w:lang w:val="en-US"/>
+        </w:rPr>
+        <w:t xml:space="preserve">The </w:t>
+      </w:r>
+      <w:r>
+        <w:rPr>
+          <w:b/>
+          <w:bCs/>
+          <w:color w:val="FF0000"/>
+          <w:lang w:val="en-US"/>
+        </w:rPr>
+        <w:t>red</w:t>
+      </w:r>
+      <w:r>
+        <w:rPr>
+          <w:color w:val="FF0000"/>
+          <w:lang w:val="en-US"/>
+        </w:rPr>
+        <w:t xml:space="preserve"> </w:t>
+      </w:r>
+      <w:r>
+        <w:rPr>
+          <w:lang w:val="en-US"/>
+        </w:rPr>
+        <w:t xml:space="preserve">node and their </w:t>
+      </w:r>
+      <w:r>
+        <w:rPr>
+          <w:b/>
+          <w:bCs/>
+          <w:color w:val="FF0000"/>
+          <w:lang w:val="en-US"/>
+        </w:rPr>
+        <w:t>red</w:t>
+      </w:r>
+      <w:r>
+        <w:rPr>
+          <w:color w:val="FF0000"/>
+          <w:lang w:val="en-US"/>
+        </w:rPr>
+        <w:t xml:space="preserve"> </w:t>
+      </w:r>
+      <w:r>
+        <w:rPr>
+          <w:lang w:val="en-US"/>
+        </w:rPr>
+        <w:t xml:space="preserve">parent are on the same side </w:t>
+      </w:r>
+      <w:r>
+        <w:rPr>
+          <w:lang w:val="en-US"/>
+        </w:rPr>
+        <w:t>of their parents</w:t>
+      </w:r>
+    </w:p>
+    <w:p>
+      <w:pPr>
+        <w:pStyle w:val="ListParagraph"/>
+        <w:numPr>
+          <w:ilvl w:val="1"/>
+          <w:numId w:val="3"/>
+        </w:numPr>
+        <w:rPr>
+          <w:lang w:val="en-US"/>
+        </w:rPr>
+      </w:pPr>
+      <w:r>
+        <w:rPr>
+          <w:lang w:val="en-US"/>
+        </w:rPr>
+        <w:t xml:space="preserve">Both on the left/right </w:t>
+      </w:r>
+      <w:r>
+        <w:rPr>
+          <w:lang w:val="en-US"/>
+        </w:rPr>
+        <w:sym w:font="Wingdings" w:char="F0E0"/>
+      </w:r>
+      <w:r>
+        <w:rPr>
+          <w:lang w:val="en-US"/>
+        </w:rPr>
+        <w:t xml:space="preserve"> </w:t>
+      </w:r>
+      <w:r>
+        <w:rPr>
+          <w:lang w:val="en-US"/>
+        </w:rPr>
+        <w:t>rotate right/left (involving grandparent)</w:t>
+      </w:r>
+      <w:r>
+        <w:rPr>
+          <w:lang w:val="en-US"/>
+        </w:rPr>
+        <w:t>, then change number</w:t>
       </w:r>
     </w:p>
     <w:sectPr>
@@ -667,6 +1225,95 @@
 <file path=word/numbering.xml><?xml version="1.0" encoding="utf-8"?>
 <w:numbering xmlns:wpc="http://schemas.microsoft.com/office/word/2010/wordprocessingCanvas" xmlns:cx="http://schemas.microsoft.com/office/drawing/2014/chartex" xmlns:cx1="http://schemas.microsoft.com/office/drawing/2015/9/8/chartex" xmlns:cx2="http://schemas.microsoft.com/office/drawing/2015/10/21/chartex" xmlns:cx3="http://schemas.microsoft.com/office/drawing/2016/5/9/chartex" xmlns:cx4="http://schemas.microsoft.com/office/drawing/2016/5/10/chartex" xmlns:cx5="http://schemas.microsoft.com/office/drawing/2016/5/11/chartex" xmlns:cx6="http://schemas.microsoft.com/office/drawing/2016/5/12/chartex" xmlns:cx7="http://schemas.microsoft.com/office/drawing/2016/5/13/chartex" xmlns:cx8="http://schemas.microsoft.com/office/drawing/2016/5/14/chartex" xmlns:mc="http://schemas.openxmlformats.org/markup-compatibility/2006" xmlns:aink="http://schemas.microsoft.com/office/drawing/2016/ink" xmlns:am3d="http://schemas.microsoft.com/office/drawing/2017/model3d" xmlns:o="urn:schemas-microsoft-com:office:office" xmlns:oel="http://schemas.microsoft.com/office/2019/extlst" xmlns:r="http://schemas.openxmlformats.org/officeDocument/2006/relationships" xmlns:m="http://schemas.openxmlformats.org/officeDocument/2006/math" xmlns:v="urn:schemas-microsoft-com:vml" xmlns:wp14="http://schemas.microsoft.com/office/word/2010/wordprocessingDrawing" xmlns:wp="http://schemas.openxmlformats.org/drawingml/2006/wordprocessingDrawing" xmlns:w10="urn:schemas-microsoft-com:office:word" xmlns:w="http://schemas.openxmlformats.org/wordprocessingml/2006/main" xmlns:w14="http://schemas.microsoft.com/office/word/2010/wordml" xmlns:w15="http://schemas.microsoft.com/office/word/2012/wordml" xmlns:w16cex="http://schemas.microsoft.com/office/word/2018/wordml/cex" xmlns:w16cid="http://schemas.microsoft.com/office/word/2016/wordml/cid" xmlns:w16="http://schemas.microsoft.com/office/word/2018/wordml" xmlns:w16du="http://schemas.microsoft.com/office/word/2023/wordml/word16du" xmlns:w16sdtdh="http://schemas.microsoft.com/office/word/2020/wordml/sdtdatahash" xmlns:w16se="http://schemas.microsoft.com/office/word/2015/wordml/symex" xmlns:wpg="http://schemas.microsoft.com/office/word/2010/wordprocessingGroup" xmlns:wpi="http://schemas.microsoft.com/office/word/2010/wordprocessingInk" xmlns:wne="http://schemas.microsoft.com/office/word/2006/wordml" xmlns:wps="http://schemas.microsoft.com/office/word/2010/wordprocessingShape" mc:Ignorable="w14 w15 w16se w16cid w16 w16cex w16sdtdh wp14">
   <w:abstractNum w:abstractNumId="0" w15:restartNumberingAfterBreak="0">
+    <w:nsid w:val="18E41CDC"/>
+    <w:multiLevelType w:val="hybridMultilevel"/>
+    <w:tmpl w:val="63088A06"/>
+    <w:lvl w:ilvl="0" w:tplc="1009000F">
+      <w:start w:val="1"/>
+      <w:numFmt w:val="decimal"/>
+      <w:lvlText w:val="%1."/>
+      <w:lvlJc w:val="left"/>
+      <w:pPr>
+        <w:ind w:left="720" w:hanging="360"/>
+      </w:pPr>
+      <w:rPr>
+        <w:rFonts w:hint="default"/>
+      </w:rPr>
+    </w:lvl>
+    <w:lvl w:ilvl="1" w:tplc="10090019" w:tentative="1">
+      <w:start w:val="1"/>
+      <w:numFmt w:val="lowerLetter"/>
+      <w:lvlText w:val="%2."/>
+      <w:lvlJc w:val="left"/>
+      <w:pPr>
+        <w:ind w:left="1440" w:hanging="360"/>
+      </w:pPr>
+    </w:lvl>
+    <w:lvl w:ilvl="2" w:tplc="1009001B" w:tentative="1">
+      <w:start w:val="1"/>
+      <w:numFmt w:val="lowerRoman"/>
+      <w:lvlText w:val="%3."/>
+      <w:lvlJc w:val="right"/>
+      <w:pPr>
+        <w:ind w:left="2160" w:hanging="180"/>
+      </w:pPr>
+    </w:lvl>
+    <w:lvl w:ilvl="3" w:tplc="1009000F" w:tentative="1">
+      <w:start w:val="1"/>
+      <w:numFmt w:val="decimal"/>
+      <w:lvlText w:val="%4."/>
+      <w:lvlJc w:val="left"/>
+      <w:pPr>
+        <w:ind w:left="2880" w:hanging="360"/>
+      </w:pPr>
+    </w:lvl>
+    <w:lvl w:ilvl="4" w:tplc="10090019" w:tentative="1">
+      <w:start w:val="1"/>
+      <w:numFmt w:val="lowerLetter"/>
+      <w:lvlText w:val="%5."/>
+      <w:lvlJc w:val="left"/>
+      <w:pPr>
+        <w:ind w:left="3600" w:hanging="360"/>
+      </w:pPr>
+    </w:lvl>
+    <w:lvl w:ilvl="5" w:tplc="1009001B" w:tentative="1">
+      <w:start w:val="1"/>
+      <w:numFmt w:val="lowerRoman"/>
+      <w:lvlText w:val="%6."/>
+      <w:lvlJc w:val="right"/>
+      <w:pPr>
+        <w:ind w:left="4320" w:hanging="180"/>
+      </w:pPr>
+    </w:lvl>
+    <w:lvl w:ilvl="6" w:tplc="1009000F" w:tentative="1">
+      <w:start w:val="1"/>
+      <w:numFmt w:val="decimal"/>
+      <w:lvlText w:val="%7."/>
+      <w:lvlJc w:val="left"/>
+      <w:pPr>
+        <w:ind w:left="5040" w:hanging="360"/>
+      </w:pPr>
+    </w:lvl>
+    <w:lvl w:ilvl="7" w:tplc="10090019" w:tentative="1">
+      <w:start w:val="1"/>
+      <w:numFmt w:val="lowerLetter"/>
+      <w:lvlText w:val="%8."/>
+      <w:lvlJc w:val="left"/>
+      <w:pPr>
+        <w:ind w:left="5760" w:hanging="360"/>
+      </w:pPr>
+    </w:lvl>
+    <w:lvl w:ilvl="8" w:tplc="1009001B" w:tentative="1">
+      <w:start w:val="1"/>
+      <w:numFmt w:val="lowerRoman"/>
+      <w:lvlText w:val="%9."/>
+      <w:lvlJc w:val="right"/>
+      <w:pPr>
+        <w:ind w:left="6480" w:hanging="180"/>
+      </w:pPr>
+    </w:lvl>
+  </w:abstractNum>
+  <w:abstractNum w:abstractNumId="1" w15:restartNumberingAfterBreak="0">
     <w:nsid w:val="1C006329"/>
     <w:multiLevelType w:val="hybridMultilevel"/>
     <w:tmpl w:val="B2CA9C70"/>
@@ -779,8 +1426,103 @@
       </w:rPr>
     </w:lvl>
   </w:abstractNum>
+  <w:abstractNum w:abstractNumId="2" w15:restartNumberingAfterBreak="0">
+    <w:nsid w:val="6DC33209"/>
+    <w:multiLevelType w:val="hybridMultilevel"/>
+    <w:tmpl w:val="41EEBA4A"/>
+    <w:lvl w:ilvl="0" w:tplc="10090017">
+      <w:start w:val="1"/>
+      <w:numFmt w:val="lowerLetter"/>
+      <w:lvlText w:val="%1)"/>
+      <w:lvlJc w:val="left"/>
+      <w:pPr>
+        <w:ind w:left="720" w:hanging="360"/>
+      </w:pPr>
+      <w:rPr>
+        <w:rFonts w:hint="default"/>
+      </w:rPr>
+    </w:lvl>
+    <w:lvl w:ilvl="1" w:tplc="10090019">
+      <w:start w:val="1"/>
+      <w:numFmt w:val="lowerLetter"/>
+      <w:lvlText w:val="%2."/>
+      <w:lvlJc w:val="left"/>
+      <w:pPr>
+        <w:ind w:left="1440" w:hanging="360"/>
+      </w:pPr>
+    </w:lvl>
+    <w:lvl w:ilvl="2" w:tplc="1009001B">
+      <w:start w:val="1"/>
+      <w:numFmt w:val="lowerRoman"/>
+      <w:lvlText w:val="%3."/>
+      <w:lvlJc w:val="right"/>
+      <w:pPr>
+        <w:ind w:left="2160" w:hanging="180"/>
+      </w:pPr>
+    </w:lvl>
+    <w:lvl w:ilvl="3" w:tplc="1009000F" w:tentative="1">
+      <w:start w:val="1"/>
+      <w:numFmt w:val="decimal"/>
+      <w:lvlText w:val="%4."/>
+      <w:lvlJc w:val="left"/>
+      <w:pPr>
+        <w:ind w:left="2880" w:hanging="360"/>
+      </w:pPr>
+    </w:lvl>
+    <w:lvl w:ilvl="4" w:tplc="10090019" w:tentative="1">
+      <w:start w:val="1"/>
+      <w:numFmt w:val="lowerLetter"/>
+      <w:lvlText w:val="%5."/>
+      <w:lvlJc w:val="left"/>
+      <w:pPr>
+        <w:ind w:left="3600" w:hanging="360"/>
+      </w:pPr>
+    </w:lvl>
+    <w:lvl w:ilvl="5" w:tplc="1009001B" w:tentative="1">
+      <w:start w:val="1"/>
+      <w:numFmt w:val="lowerRoman"/>
+      <w:lvlText w:val="%6."/>
+      <w:lvlJc w:val="right"/>
+      <w:pPr>
+        <w:ind w:left="4320" w:hanging="180"/>
+      </w:pPr>
+    </w:lvl>
+    <w:lvl w:ilvl="6" w:tplc="1009000F" w:tentative="1">
+      <w:start w:val="1"/>
+      <w:numFmt w:val="decimal"/>
+      <w:lvlText w:val="%7."/>
+      <w:lvlJc w:val="left"/>
+      <w:pPr>
+        <w:ind w:left="5040" w:hanging="360"/>
+      </w:pPr>
+    </w:lvl>
+    <w:lvl w:ilvl="7" w:tplc="10090019" w:tentative="1">
+      <w:start w:val="1"/>
+      <w:numFmt w:val="lowerLetter"/>
+      <w:lvlText w:val="%8."/>
+      <w:lvlJc w:val="left"/>
+      <w:pPr>
+        <w:ind w:left="5760" w:hanging="360"/>
+      </w:pPr>
+    </w:lvl>
+    <w:lvl w:ilvl="8" w:tplc="1009001B" w:tentative="1">
+      <w:start w:val="1"/>
+      <w:numFmt w:val="lowerRoman"/>
+      <w:lvlText w:val="%9."/>
+      <w:lvlJc w:val="right"/>
+      <w:pPr>
+        <w:ind w:left="6480" w:hanging="180"/>
+      </w:pPr>
+    </w:lvl>
+  </w:abstractNum>
   <w:num w:numId="1" w16cid:durableId="512840583">
+    <w:abstractNumId w:val="1"/>
+  </w:num>
+  <w:num w:numId="2" w16cid:durableId="2137723108">
     <w:abstractNumId w:val="0"/>
+  </w:num>
+  <w:num w:numId="3" w16cid:durableId="192620420">
+    <w:abstractNumId w:val="2"/>
   </w:num>
 </w:numbering>
 </file>

</xml_diff>